<commit_message>
HW5 links in the report fixed
</commit_message>
<xml_diff>
--- a/ДЗ5 Хан Роман Олегович БПИ207/Пояснительная записка БПИ207 Хан Роман Олегович.docx
+++ b/ДЗ5 Хан Роман Олегович БПИ207/Пояснительная записка БПИ207 Хан Роман Олегович.docx
@@ -6,7 +6,9 @@
     <w:sdt>
       <w:sdtPr>
         <w:rPr>
+          <w:rFonts w:eastAsiaTheme="minorHAnsi"/>
           <w:color w:val="DDDDDD" w:themeColor="accent1"/>
+          <w:lang w:eastAsia="en-US"/>
         </w:rPr>
         <w:id w:val="-1767219435"/>
         <w:docPartObj>
@@ -16,13 +18,12 @@
       </w:sdtPr>
       <w:sdtEndPr>
         <w:rPr>
-          <w:rFonts w:ascii="Times New Roman" w:eastAsiaTheme="minorHAnsi" w:hAnsi="Times New Roman" w:cs="Times New Roman"/>
+          <w:rFonts w:ascii="Times New Roman" w:hAnsi="Times New Roman" w:cs="Times New Roman"/>
           <w:b/>
           <w:bCs/>
           <w:color w:val="auto"/>
           <w:sz w:val="24"/>
           <w:szCs w:val="24"/>
-          <w:lang w:eastAsia="en-US"/>
         </w:rPr>
       </w:sdtEndPr>
       <w:sdtContent>
@@ -161,6 +162,7 @@
             <w:dataBinding w:prefixMappings="xmlns:ns0='http://purl.org/dc/elements/1.1/' xmlns:ns1='http://schemas.openxmlformats.org/package/2006/metadata/core-properties' " w:xpath="/ns1:coreProperties[1]/ns0:subject[1]" w:storeItemID="{6C3C8BC8-F283-45AE-878A-BAB7291924A1}"/>
             <w:text/>
           </w:sdtPr>
+          <w:sdtEndPr/>
           <w:sdtContent>
             <w:p>
               <w:pPr>
@@ -220,6 +222,7 @@
                           <w:calendar w:val="gregorian"/>
                         </w:date>
                       </w:sdtPr>
+                      <w:sdtEndPr/>
                       <w:sdtContent>
                         <w:p>
                           <w:pPr>
@@ -259,6 +262,7 @@
                           <w:dataBinding w:prefixMappings="xmlns:ns0='http://schemas.openxmlformats.org/officeDocument/2006/extended-properties' " w:xpath="/ns0:Properties[1]/ns0:Company[1]" w:storeItemID="{6668398D-A668-4E3E-A5EB-62B293D839F1}"/>
                           <w:text/>
                         </w:sdtPr>
+                        <w:sdtEndPr/>
                         <w:sdtContent>
                           <w:r>
                             <w:rPr>
@@ -291,6 +295,7 @@
                           <w:dataBinding w:prefixMappings="xmlns:ns0='http://schemas.microsoft.com/office/2006/coverPageProps' " w:xpath="/ns0:CoverPageProperties[1]/ns0:CompanyAddress[1]" w:storeItemID="{55AF091B-3C7A-41E3-B477-F2FDAA23CFDA}"/>
                           <w:text/>
                         </w:sdtPr>
+                        <w:sdtEndPr/>
                         <w:sdtContent>
                           <w:r>
                             <w:rPr>
@@ -505,43 +510,7 @@
           <w:sz w:val="24"/>
           <w:szCs w:val="24"/>
         </w:rPr>
-        <w:t xml:space="preserve">Темной-темной ночью прапорщики Иванов, Петров и </w:t>
-      </w:r>
-      <w:proofErr w:type="spellStart"/>
-      <w:r>
-        <w:rPr>
-          <w:rFonts w:ascii="Times New Roman" w:hAnsi="Times New Roman" w:cs="Times New Roman"/>
-          <w:sz w:val="24"/>
-          <w:szCs w:val="24"/>
-        </w:rPr>
-        <w:t>Нечепорчук</w:t>
-      </w:r>
-      <w:proofErr w:type="spellEnd"/>
-      <w:r>
-        <w:rPr>
-          <w:rFonts w:ascii="Times New Roman" w:hAnsi="Times New Roman" w:cs="Times New Roman"/>
-          <w:sz w:val="24"/>
-          <w:szCs w:val="24"/>
-        </w:rPr>
-        <w:t xml:space="preserve"> занимаются хищением военного имущества со склада родной военной части. Будучи умными людьми и отличниками боевой и строевой подготовки, прапорщики ввели разделение труда. Иванов выносит имущество со склада, Петров грузит его в грузовик, а </w:t>
-      </w:r>
-      <w:proofErr w:type="spellStart"/>
-      <w:r>
-        <w:rPr>
-          <w:rFonts w:ascii="Times New Roman" w:hAnsi="Times New Roman" w:cs="Times New Roman"/>
-          <w:sz w:val="24"/>
-          <w:szCs w:val="24"/>
-        </w:rPr>
-        <w:t>Нечепорчук</w:t>
-      </w:r>
-      <w:proofErr w:type="spellEnd"/>
-      <w:r>
-        <w:rPr>
-          <w:rFonts w:ascii="Times New Roman" w:hAnsi="Times New Roman" w:cs="Times New Roman"/>
-          <w:sz w:val="24"/>
-          <w:szCs w:val="24"/>
-        </w:rPr>
-        <w:t xml:space="preserve"> 9 подсчитывает рыночную стоимость добычи. Требуется составить многопоточное приложение, моделирующее деятельность прапорщиков. При решении использовать парадигму «производитель-потребитель».</w:t>
+        <w:t>Темной-темной ночью прапорщики Иванов, Петров и Нечепорчук занимаются хищением военного имущества со склада родной военной части. Будучи умными людьми и отличниками боевой и строевой подготовки, прапорщики ввели разделение труда. Иванов выносит имущество со склада, Петров грузит его в грузовик, а Нечепорчук 9 подсчитывает рыночную стоимость добычи. Требуется составить многопоточное приложение, моделирующее деятельность прапорщиков. При решении использовать парадигму «производитель-потребитель».</w:t>
       </w:r>
     </w:p>
     <w:p>
@@ -1022,7 +991,6 @@
               </w:rPr>
               <w:t xml:space="preserve">Поток </w:t>
             </w:r>
-            <w:proofErr w:type="spellStart"/>
             <w:r>
               <w:rPr>
                 <w:rFonts w:ascii="Times New Roman" w:hAnsi="Times New Roman" w:cs="Times New Roman"/>
@@ -1039,7 +1007,6 @@
               </w:rPr>
               <w:t>а</w:t>
             </w:r>
-            <w:proofErr w:type="spellEnd"/>
           </w:p>
         </w:tc>
         <w:tc>
@@ -1401,43 +1368,7 @@
           <w:sz w:val="24"/>
           <w:szCs w:val="24"/>
         </w:rPr>
-        <w:t xml:space="preserve">В сущности, у программы должно быть 2 режима работы: генерация склада с </w:t>
-      </w:r>
-      <w:proofErr w:type="spellStart"/>
-      <w:r>
-        <w:rPr>
-          <w:rFonts w:ascii="Times New Roman" w:hAnsi="Times New Roman" w:cs="Times New Roman"/>
-          <w:sz w:val="24"/>
-          <w:szCs w:val="24"/>
-        </w:rPr>
-        <w:t>рандомным</w:t>
-      </w:r>
-      <w:proofErr w:type="spellEnd"/>
-      <w:r>
-        <w:rPr>
-          <w:rFonts w:ascii="Times New Roman" w:hAnsi="Times New Roman" w:cs="Times New Roman"/>
-          <w:sz w:val="24"/>
-          <w:szCs w:val="24"/>
-        </w:rPr>
-        <w:t xml:space="preserve"> количеством объектов и </w:t>
-      </w:r>
-      <w:proofErr w:type="spellStart"/>
-      <w:r>
-        <w:rPr>
-          <w:rFonts w:ascii="Times New Roman" w:hAnsi="Times New Roman" w:cs="Times New Roman"/>
-          <w:sz w:val="24"/>
-          <w:szCs w:val="24"/>
-        </w:rPr>
-        <w:t>рандомной</w:t>
-      </w:r>
-      <w:proofErr w:type="spellEnd"/>
-      <w:r>
-        <w:rPr>
-          <w:rFonts w:ascii="Times New Roman" w:hAnsi="Times New Roman" w:cs="Times New Roman"/>
-          <w:sz w:val="24"/>
-          <w:szCs w:val="24"/>
-        </w:rPr>
-        <w:t xml:space="preserve"> ценой и заполнение склада данными из аргументов командной строки</w:t>
+        <w:t>В сущности, у программы должно быть 2 режима работы: генерация склада с рандомным количеством объектов и рандомной ценой и заполнение склада данными из аргументов командной строки</w:t>
       </w:r>
       <w:r>
         <w:rPr>
@@ -1447,23 +1378,13 @@
         </w:rPr>
         <w:t xml:space="preserve">. </w:t>
       </w:r>
-      <w:proofErr w:type="gramStart"/>
-      <w:r>
-        <w:rPr>
-          <w:rFonts w:ascii="Times New Roman" w:hAnsi="Times New Roman" w:cs="Times New Roman"/>
-          <w:sz w:val="24"/>
-          <w:szCs w:val="24"/>
-        </w:rPr>
-        <w:t>Формат команд</w:t>
-      </w:r>
-      <w:proofErr w:type="gramEnd"/>
-      <w:r>
-        <w:rPr>
-          <w:rFonts w:ascii="Times New Roman" w:hAnsi="Times New Roman" w:cs="Times New Roman"/>
-          <w:sz w:val="24"/>
-          <w:szCs w:val="24"/>
-        </w:rPr>
-        <w:t xml:space="preserve"> следующий:</w:t>
+      <w:r>
+        <w:rPr>
+          <w:rFonts w:ascii="Times New Roman" w:hAnsi="Times New Roman" w:cs="Times New Roman"/>
+          <w:sz w:val="24"/>
+          <w:szCs w:val="24"/>
+        </w:rPr>
+        <w:t>Формат команд следующий:</w:t>
       </w:r>
     </w:p>
     <w:p>
@@ -1669,7 +1590,6 @@
         </w:rPr>
         <w:t xml:space="preserve">– цена </w:t>
       </w:r>
-      <w:proofErr w:type="spellStart"/>
       <w:r>
         <w:rPr>
           <w:rFonts w:ascii="Times New Roman" w:hAnsi="Times New Roman" w:cs="Times New Roman"/>
@@ -1679,7 +1599,6 @@
         </w:rPr>
         <w:t>i</w:t>
       </w:r>
-      <w:proofErr w:type="spellEnd"/>
       <w:r>
         <w:rPr>
           <w:rFonts w:ascii="Times New Roman" w:hAnsi="Times New Roman" w:cs="Times New Roman"/>
@@ -1855,25 +1774,7 @@
           <w:sz w:val="24"/>
           <w:szCs w:val="24"/>
         </w:rPr>
-        <w:t xml:space="preserve">Для </w:t>
-      </w:r>
-      <w:proofErr w:type="spellStart"/>
-      <w:r>
-        <w:rPr>
-          <w:rFonts w:ascii="Times New Roman" w:hAnsi="Times New Roman" w:cs="Times New Roman"/>
-          <w:sz w:val="24"/>
-          <w:szCs w:val="24"/>
-        </w:rPr>
-        <w:t>рандомной</w:t>
-      </w:r>
-      <w:proofErr w:type="spellEnd"/>
-      <w:r>
-        <w:rPr>
-          <w:rFonts w:ascii="Times New Roman" w:hAnsi="Times New Roman" w:cs="Times New Roman"/>
-          <w:sz w:val="24"/>
-          <w:szCs w:val="24"/>
-        </w:rPr>
-        <w:t xml:space="preserve"> генерации склада:</w:t>
+        <w:t>Для рандомной генерации склада:</w:t>
       </w:r>
     </w:p>
     <w:p>
@@ -1912,7 +1813,6 @@
         </w:rPr>
         <w:t xml:space="preserve"> </w:t>
       </w:r>
-      <w:proofErr w:type="spellStart"/>
       <w:r>
         <w:rPr>
           <w:rFonts w:ascii="Times New Roman" w:hAnsi="Times New Roman" w:cs="Times New Roman"/>
@@ -1922,7 +1822,6 @@
         </w:rPr>
         <w:t>N</w:t>
       </w:r>
-      <w:proofErr w:type="spellEnd"/>
     </w:p>
     <w:p>
       <w:pPr>
@@ -2513,7 +2412,6 @@
           <w:rFonts w:ascii="Times New Roman" w:hAnsi="Times New Roman" w:cs="Times New Roman"/>
           <w:sz w:val="24"/>
           <w:szCs w:val="24"/>
-          <w:lang w:val="en-US"/>
         </w:rPr>
       </w:pPr>
       <w:r>
@@ -2530,23 +2428,7 @@
           <w:sz w:val="24"/>
           <w:szCs w:val="24"/>
         </w:rPr>
-        <w:t>“</w:t>
-      </w:r>
-      <w:r>
-        <w:rPr>
-          <w:rFonts w:ascii="Times New Roman" w:hAnsi="Times New Roman" w:cs="Times New Roman"/>
-          <w:sz w:val="24"/>
-          <w:szCs w:val="24"/>
-        </w:rPr>
-        <w:t>СРЕДСТВА РАЗРАБОТКИ ПАРАЛЛЕЛЬНЫХ ПРОГРАММ</w:t>
-      </w:r>
-      <w:r>
-        <w:rPr>
-          <w:rFonts w:ascii="Times New Roman" w:hAnsi="Times New Roman" w:cs="Times New Roman"/>
-          <w:sz w:val="24"/>
-          <w:szCs w:val="24"/>
-        </w:rPr>
-        <w:t xml:space="preserve">” </w:t>
+        <w:t xml:space="preserve">“СРЕДСТВА РАЗРАБОТКИ ПАРАЛЛЕЛЬНЫХ ПРОГРАММ” </w:t>
       </w:r>
       <w:r>
         <w:rPr>
@@ -3640,6 +3522,22 @@
           <w:sz w:val="24"/>
           <w:szCs w:val="24"/>
         </w:rPr>
+        <w:t xml:space="preserve"> объекты </w:t>
+      </w:r>
+      <w:r>
+        <w:rPr>
+          <w:rFonts w:ascii="Times New Roman" w:hAnsi="Times New Roman" w:cs="Times New Roman"/>
+          <w:sz w:val="24"/>
+          <w:szCs w:val="24"/>
+        </w:rPr>
+        <w:t>(блокирование доступа только за одним потоком)</w:t>
+      </w:r>
+      <w:r>
+        <w:rPr>
+          <w:rFonts w:ascii="Times New Roman" w:hAnsi="Times New Roman" w:cs="Times New Roman"/>
+          <w:sz w:val="24"/>
+          <w:szCs w:val="24"/>
+        </w:rPr>
         <w:t xml:space="preserve"> </w:t>
       </w:r>
       <w:r>
@@ -3648,7 +3546,40 @@
           <w:sz w:val="24"/>
           <w:szCs w:val="24"/>
         </w:rPr>
-        <w:t>объекты</w:t>
+        <w:t xml:space="preserve">или </w:t>
+      </w:r>
+      <w:r>
+        <w:rPr>
+          <w:rFonts w:ascii="Times New Roman" w:hAnsi="Times New Roman" w:cs="Times New Roman"/>
+          <w:sz w:val="24"/>
+          <w:szCs w:val="24"/>
+        </w:rPr>
+        <w:t>семафор</w:t>
+      </w:r>
+      <w:r>
+        <w:rPr>
+          <w:rFonts w:ascii="Times New Roman" w:hAnsi="Times New Roman" w:cs="Times New Roman"/>
+          <w:sz w:val="24"/>
+          <w:szCs w:val="24"/>
+        </w:rPr>
+        <w:t xml:space="preserve"> (</w:t>
+      </w:r>
+      <w:r>
+        <w:rPr>
+          <w:rFonts w:ascii="Times New Roman" w:hAnsi="Times New Roman" w:cs="Times New Roman"/>
+          <w:sz w:val="24"/>
+          <w:szCs w:val="24"/>
+        </w:rPr>
+        <w:t xml:space="preserve">похож на </w:t>
+      </w:r>
+      <w:r>
+        <w:rPr>
+          <w:rFonts w:ascii="Times New Roman" w:hAnsi="Times New Roman" w:cs="Times New Roman"/>
+          <w:sz w:val="24"/>
+          <w:szCs w:val="24"/>
+          <w:lang w:val="en-US"/>
+        </w:rPr>
+        <w:t>mutex</w:t>
       </w:r>
       <w:r>
         <w:rPr>
@@ -3664,71 +3595,6 @@
           <w:sz w:val="24"/>
           <w:szCs w:val="24"/>
         </w:rPr>
-        <w:t>(блокирование доступа только за одним потоком)</w:t>
-      </w:r>
-      <w:r>
-        <w:rPr>
-          <w:rFonts w:ascii="Times New Roman" w:hAnsi="Times New Roman" w:cs="Times New Roman"/>
-          <w:sz w:val="24"/>
-          <w:szCs w:val="24"/>
-        </w:rPr>
-        <w:t xml:space="preserve"> </w:t>
-      </w:r>
-      <w:r>
-        <w:rPr>
-          <w:rFonts w:ascii="Times New Roman" w:hAnsi="Times New Roman" w:cs="Times New Roman"/>
-          <w:sz w:val="24"/>
-          <w:szCs w:val="24"/>
-        </w:rPr>
-        <w:t xml:space="preserve">или </w:t>
-      </w:r>
-      <w:r>
-        <w:rPr>
-          <w:rFonts w:ascii="Times New Roman" w:hAnsi="Times New Roman" w:cs="Times New Roman"/>
-          <w:sz w:val="24"/>
-          <w:szCs w:val="24"/>
-        </w:rPr>
-        <w:t>семафор</w:t>
-      </w:r>
-      <w:r>
-        <w:rPr>
-          <w:rFonts w:ascii="Times New Roman" w:hAnsi="Times New Roman" w:cs="Times New Roman"/>
-          <w:sz w:val="24"/>
-          <w:szCs w:val="24"/>
-        </w:rPr>
-        <w:t xml:space="preserve"> (</w:t>
-      </w:r>
-      <w:r>
-        <w:rPr>
-          <w:rFonts w:ascii="Times New Roman" w:hAnsi="Times New Roman" w:cs="Times New Roman"/>
-          <w:sz w:val="24"/>
-          <w:szCs w:val="24"/>
-        </w:rPr>
-        <w:t xml:space="preserve">похож на </w:t>
-      </w:r>
-      <w:r>
-        <w:rPr>
-          <w:rFonts w:ascii="Times New Roman" w:hAnsi="Times New Roman" w:cs="Times New Roman"/>
-          <w:sz w:val="24"/>
-          <w:szCs w:val="24"/>
-          <w:lang w:val="en-US"/>
-        </w:rPr>
-        <w:t>mutex</w:t>
-      </w:r>
-      <w:r>
-        <w:rPr>
-          <w:rFonts w:ascii="Times New Roman" w:hAnsi="Times New Roman" w:cs="Times New Roman"/>
-          <w:sz w:val="24"/>
-          <w:szCs w:val="24"/>
-        </w:rPr>
-        <w:t xml:space="preserve"> </w:t>
-      </w:r>
-      <w:r>
-        <w:rPr>
-          <w:rFonts w:ascii="Times New Roman" w:hAnsi="Times New Roman" w:cs="Times New Roman"/>
-          <w:sz w:val="24"/>
-          <w:szCs w:val="24"/>
-        </w:rPr>
         <w:t>с отличием</w:t>
       </w:r>
       <w:r>
@@ -3819,7 +3685,6 @@
       </w:r>
       <w:r>
         <w:rPr>
-          <w:rStyle w:val="a3"/>
           <w:rFonts w:ascii="Times New Roman" w:hAnsi="Times New Roman" w:cs="Times New Roman"/>
           <w:i/>
           <w:iCs/>
@@ -3915,6 +3780,7 @@
       <w:r>
         <w:rPr>
           <w:rFonts w:ascii="Times New Roman" w:hAnsi="Times New Roman" w:cs="Times New Roman"/>
+          <w:noProof/>
           <w:sz w:val="24"/>
           <w:szCs w:val="24"/>
         </w:rPr>
@@ -4377,6 +4243,161 @@
           <w:sz w:val="24"/>
           <w:szCs w:val="24"/>
         </w:rPr>
+        <w:t xml:space="preserve"> В то же время появилось разделение и для 3-х буферов</w:t>
+      </w:r>
+      <w:r>
+        <w:rPr>
+          <w:rFonts w:ascii="Times New Roman" w:hAnsi="Times New Roman" w:cs="Times New Roman"/>
+          <w:sz w:val="24"/>
+          <w:szCs w:val="24"/>
+        </w:rPr>
+        <w:t xml:space="preserve">, </w:t>
+      </w:r>
+      <w:r>
+        <w:rPr>
+          <w:rFonts w:ascii="Times New Roman" w:hAnsi="Times New Roman" w:cs="Times New Roman"/>
+          <w:sz w:val="24"/>
+          <w:szCs w:val="24"/>
+        </w:rPr>
+        <w:t>которые выступают как источниками данных</w:t>
+      </w:r>
+      <w:r>
+        <w:rPr>
+          <w:rFonts w:ascii="Times New Roman" w:hAnsi="Times New Roman" w:cs="Times New Roman"/>
+          <w:sz w:val="24"/>
+          <w:szCs w:val="24"/>
+        </w:rPr>
+        <w:t xml:space="preserve">, </w:t>
+      </w:r>
+      <w:r>
+        <w:rPr>
+          <w:rFonts w:ascii="Times New Roman" w:hAnsi="Times New Roman" w:cs="Times New Roman"/>
+          <w:sz w:val="24"/>
+          <w:szCs w:val="24"/>
+        </w:rPr>
+        <w:t>так и связками между потоками</w:t>
+      </w:r>
+      <w:r>
+        <w:rPr>
+          <w:rFonts w:ascii="Times New Roman" w:hAnsi="Times New Roman" w:cs="Times New Roman"/>
+          <w:sz w:val="24"/>
+          <w:szCs w:val="24"/>
+        </w:rPr>
+        <w:t>.</w:t>
+      </w:r>
+    </w:p>
+    <w:p>
+      <w:pPr>
+        <w:spacing w:afterLines="60" w:after="144"/>
+        <w:ind w:firstLine="709"/>
+        <w:rPr>
+          <w:rFonts w:ascii="Times New Roman" w:hAnsi="Times New Roman" w:cs="Times New Roman"/>
+          <w:sz w:val="24"/>
+          <w:szCs w:val="24"/>
+        </w:rPr>
+      </w:pPr>
+      <w:r>
+        <w:rPr>
+          <w:rFonts w:ascii="Times New Roman" w:hAnsi="Times New Roman" w:cs="Times New Roman"/>
+          <w:sz w:val="24"/>
+          <w:szCs w:val="24"/>
+        </w:rPr>
+        <w:t>Так</w:t>
+      </w:r>
+      <w:r>
+        <w:rPr>
+          <w:rFonts w:ascii="Times New Roman" w:hAnsi="Times New Roman" w:cs="Times New Roman"/>
+          <w:sz w:val="24"/>
+          <w:szCs w:val="24"/>
+        </w:rPr>
+        <w:t>,</w:t>
+      </w:r>
+      <w:r>
+        <w:rPr>
+          <w:rFonts w:ascii="Times New Roman" w:hAnsi="Times New Roman" w:cs="Times New Roman"/>
+          <w:sz w:val="24"/>
+          <w:szCs w:val="24"/>
+        </w:rPr>
+        <w:t xml:space="preserve"> Иванов берет имущество из буфера-склада</w:t>
+      </w:r>
+      <w:r>
+        <w:rPr>
+          <w:rFonts w:ascii="Times New Roman" w:hAnsi="Times New Roman" w:cs="Times New Roman"/>
+          <w:sz w:val="24"/>
+          <w:szCs w:val="24"/>
+        </w:rPr>
+        <w:t xml:space="preserve">, </w:t>
+      </w:r>
+      <w:r>
+        <w:rPr>
+          <w:rFonts w:ascii="Times New Roman" w:hAnsi="Times New Roman" w:cs="Times New Roman"/>
+          <w:sz w:val="24"/>
+          <w:szCs w:val="24"/>
+        </w:rPr>
+        <w:t>Петров забирает имущество с рук Иванова и перекладывает его в буфер грузовика</w:t>
+      </w:r>
+      <w:r>
+        <w:rPr>
+          <w:rFonts w:ascii="Times New Roman" w:hAnsi="Times New Roman" w:cs="Times New Roman"/>
+          <w:sz w:val="24"/>
+          <w:szCs w:val="24"/>
+        </w:rPr>
+        <w:t xml:space="preserve">, </w:t>
+      </w:r>
+      <w:r>
+        <w:rPr>
+          <w:rFonts w:ascii="Times New Roman" w:hAnsi="Times New Roman" w:cs="Times New Roman"/>
+          <w:sz w:val="24"/>
+          <w:szCs w:val="24"/>
+        </w:rPr>
+        <w:t>Нечепорчук</w:t>
+      </w:r>
+      <w:r>
+        <w:rPr>
+          <w:rFonts w:ascii="Times New Roman" w:hAnsi="Times New Roman" w:cs="Times New Roman"/>
+          <w:sz w:val="24"/>
+          <w:szCs w:val="24"/>
+        </w:rPr>
+        <w:t xml:space="preserve"> же отслеживает состояние грузовика и обновляет суммарную рыночную цену</w:t>
+      </w:r>
+      <w:r>
+        <w:rPr>
+          <w:rFonts w:ascii="Times New Roman" w:hAnsi="Times New Roman" w:cs="Times New Roman"/>
+          <w:sz w:val="24"/>
+          <w:szCs w:val="24"/>
+        </w:rPr>
+        <w:t xml:space="preserve">, </w:t>
+      </w:r>
+      <w:r>
+        <w:rPr>
+          <w:rFonts w:ascii="Times New Roman" w:hAnsi="Times New Roman" w:cs="Times New Roman"/>
+          <w:sz w:val="24"/>
+          <w:szCs w:val="24"/>
+        </w:rPr>
+        <w:t>если в грузовике прибавилось имущество</w:t>
+      </w:r>
+      <w:r>
+        <w:rPr>
+          <w:rFonts w:ascii="Times New Roman" w:hAnsi="Times New Roman" w:cs="Times New Roman"/>
+          <w:sz w:val="24"/>
+          <w:szCs w:val="24"/>
+        </w:rPr>
+        <w:t>.</w:t>
+      </w:r>
+      <w:r>
+        <w:rPr>
+          <w:rFonts w:ascii="Times New Roman" w:hAnsi="Times New Roman" w:cs="Times New Roman"/>
+          <w:sz w:val="24"/>
+          <w:szCs w:val="24"/>
+        </w:rPr>
+        <w:t xml:space="preserve"> Иными словами: Иванов - </w:t>
+      </w:r>
+      <w:r>
+        <w:rPr>
+          <w:rFonts w:ascii="Times New Roman" w:hAnsi="Times New Roman" w:cs="Times New Roman"/>
+          <w:sz w:val="24"/>
+          <w:szCs w:val="24"/>
+        </w:rPr>
         <w:t xml:space="preserve"> </w:t>
       </w:r>
       <w:r>
@@ -4385,7 +4406,7 @@
           <w:sz w:val="24"/>
           <w:szCs w:val="24"/>
         </w:rPr>
-        <w:t>В то же время появилось разделение и для 3-х буферов</w:t>
+        <w:t>потребитель для буфера склада</w:t>
       </w:r>
       <w:r>
         <w:rPr>
@@ -4401,7 +4422,7 @@
           <w:sz w:val="24"/>
           <w:szCs w:val="24"/>
         </w:rPr>
-        <w:t>которые выступают как источниками данных</w:t>
+        <w:t>но производитель для буфера своих рук</w:t>
       </w:r>
       <w:r>
         <w:rPr>
@@ -4417,50 +4438,7 @@
           <w:sz w:val="24"/>
           <w:szCs w:val="24"/>
         </w:rPr>
-        <w:t>так и связками между потоками</w:t>
-      </w:r>
-      <w:r>
-        <w:rPr>
-          <w:rFonts w:ascii="Times New Roman" w:hAnsi="Times New Roman" w:cs="Times New Roman"/>
-          <w:sz w:val="24"/>
-          <w:szCs w:val="24"/>
-        </w:rPr>
-        <w:t>.</w:t>
-      </w:r>
-    </w:p>
-    <w:p>
-      <w:pPr>
-        <w:spacing w:afterLines="60" w:after="144"/>
-        <w:ind w:firstLine="709"/>
-        <w:rPr>
-          <w:rFonts w:ascii="Times New Roman" w:hAnsi="Times New Roman" w:cs="Times New Roman"/>
-          <w:sz w:val="24"/>
-          <w:szCs w:val="24"/>
-        </w:rPr>
-      </w:pPr>
-      <w:r>
-        <w:rPr>
-          <w:rFonts w:ascii="Times New Roman" w:hAnsi="Times New Roman" w:cs="Times New Roman"/>
-          <w:sz w:val="24"/>
-          <w:szCs w:val="24"/>
-        </w:rPr>
-        <w:t>Так</w:t>
-      </w:r>
-      <w:r>
-        <w:rPr>
-          <w:rFonts w:ascii="Times New Roman" w:hAnsi="Times New Roman" w:cs="Times New Roman"/>
-          <w:sz w:val="24"/>
-          <w:szCs w:val="24"/>
-        </w:rPr>
-        <w:t>,</w:t>
-      </w:r>
-      <w:r>
-        <w:rPr>
-          <w:rFonts w:ascii="Times New Roman" w:hAnsi="Times New Roman" w:cs="Times New Roman"/>
-          <w:sz w:val="24"/>
-          <w:szCs w:val="24"/>
-        </w:rPr>
-        <w:t xml:space="preserve"> Иванов берет имущество из буфера-склада</w:t>
+        <w:t>Петров – потребитель для буфера рук Иванова</w:t>
       </w:r>
       <w:r>
         <w:rPr>
@@ -4476,7 +4454,7 @@
           <w:sz w:val="24"/>
           <w:szCs w:val="24"/>
         </w:rPr>
-        <w:t>Петров забирает имущество с рук Иванова и перекладывает его в буфер грузовика</w:t>
+        <w:t>но производитель для буфера грузовика</w:t>
       </w:r>
       <w:r>
         <w:rPr>
@@ -4486,7 +4464,6 @@
         </w:rPr>
         <w:t xml:space="preserve">, </w:t>
       </w:r>
-      <w:proofErr w:type="spellStart"/>
       <w:r>
         <w:rPr>
           <w:rFonts w:ascii="Times New Roman" w:hAnsi="Times New Roman" w:cs="Times New Roman"/>
@@ -4495,147 +4472,6 @@
         </w:rPr>
         <w:t>Нечепорчук</w:t>
       </w:r>
-      <w:proofErr w:type="spellEnd"/>
-      <w:r>
-        <w:rPr>
-          <w:rFonts w:ascii="Times New Roman" w:hAnsi="Times New Roman" w:cs="Times New Roman"/>
-          <w:sz w:val="24"/>
-          <w:szCs w:val="24"/>
-        </w:rPr>
-        <w:t xml:space="preserve"> же отслеживает состояние грузовика и обновляет суммарную рыночную цену</w:t>
-      </w:r>
-      <w:r>
-        <w:rPr>
-          <w:rFonts w:ascii="Times New Roman" w:hAnsi="Times New Roman" w:cs="Times New Roman"/>
-          <w:sz w:val="24"/>
-          <w:szCs w:val="24"/>
-        </w:rPr>
-        <w:t xml:space="preserve">, </w:t>
-      </w:r>
-      <w:r>
-        <w:rPr>
-          <w:rFonts w:ascii="Times New Roman" w:hAnsi="Times New Roman" w:cs="Times New Roman"/>
-          <w:sz w:val="24"/>
-          <w:szCs w:val="24"/>
-        </w:rPr>
-        <w:t>если в грузовике прибавилось имущество</w:t>
-      </w:r>
-      <w:r>
-        <w:rPr>
-          <w:rFonts w:ascii="Times New Roman" w:hAnsi="Times New Roman" w:cs="Times New Roman"/>
-          <w:sz w:val="24"/>
-          <w:szCs w:val="24"/>
-        </w:rPr>
-        <w:t>.</w:t>
-      </w:r>
-      <w:r>
-        <w:rPr>
-          <w:rFonts w:ascii="Times New Roman" w:hAnsi="Times New Roman" w:cs="Times New Roman"/>
-          <w:sz w:val="24"/>
-          <w:szCs w:val="24"/>
-        </w:rPr>
-        <w:t xml:space="preserve"> Иными словами: Иванов </w:t>
-      </w:r>
-      <w:proofErr w:type="gramStart"/>
-      <w:r>
-        <w:rPr>
-          <w:rFonts w:ascii="Times New Roman" w:hAnsi="Times New Roman" w:cs="Times New Roman"/>
-          <w:sz w:val="24"/>
-          <w:szCs w:val="24"/>
-        </w:rPr>
-        <w:t xml:space="preserve">- </w:t>
-      </w:r>
-      <w:r>
-        <w:rPr>
-          <w:rFonts w:ascii="Times New Roman" w:hAnsi="Times New Roman" w:cs="Times New Roman"/>
-          <w:sz w:val="24"/>
-          <w:szCs w:val="24"/>
-        </w:rPr>
-        <w:t xml:space="preserve"> </w:t>
-      </w:r>
-      <w:r>
-        <w:rPr>
-          <w:rFonts w:ascii="Times New Roman" w:hAnsi="Times New Roman" w:cs="Times New Roman"/>
-          <w:sz w:val="24"/>
-          <w:szCs w:val="24"/>
-        </w:rPr>
-        <w:t>потребитель</w:t>
-      </w:r>
-      <w:proofErr w:type="gramEnd"/>
-      <w:r>
-        <w:rPr>
-          <w:rFonts w:ascii="Times New Roman" w:hAnsi="Times New Roman" w:cs="Times New Roman"/>
-          <w:sz w:val="24"/>
-          <w:szCs w:val="24"/>
-        </w:rPr>
-        <w:t xml:space="preserve"> для буфера склада</w:t>
-      </w:r>
-      <w:r>
-        <w:rPr>
-          <w:rFonts w:ascii="Times New Roman" w:hAnsi="Times New Roman" w:cs="Times New Roman"/>
-          <w:sz w:val="24"/>
-          <w:szCs w:val="24"/>
-        </w:rPr>
-        <w:t xml:space="preserve">, </w:t>
-      </w:r>
-      <w:r>
-        <w:rPr>
-          <w:rFonts w:ascii="Times New Roman" w:hAnsi="Times New Roman" w:cs="Times New Roman"/>
-          <w:sz w:val="24"/>
-          <w:szCs w:val="24"/>
-        </w:rPr>
-        <w:t>но производитель для буфера своих рук</w:t>
-      </w:r>
-      <w:r>
-        <w:rPr>
-          <w:rFonts w:ascii="Times New Roman" w:hAnsi="Times New Roman" w:cs="Times New Roman"/>
-          <w:sz w:val="24"/>
-          <w:szCs w:val="24"/>
-        </w:rPr>
-        <w:t xml:space="preserve">, </w:t>
-      </w:r>
-      <w:r>
-        <w:rPr>
-          <w:rFonts w:ascii="Times New Roman" w:hAnsi="Times New Roman" w:cs="Times New Roman"/>
-          <w:sz w:val="24"/>
-          <w:szCs w:val="24"/>
-        </w:rPr>
-        <w:t>Петров – потребитель для буфера рук Иванова</w:t>
-      </w:r>
-      <w:r>
-        <w:rPr>
-          <w:rFonts w:ascii="Times New Roman" w:hAnsi="Times New Roman" w:cs="Times New Roman"/>
-          <w:sz w:val="24"/>
-          <w:szCs w:val="24"/>
-        </w:rPr>
-        <w:t xml:space="preserve">, </w:t>
-      </w:r>
-      <w:r>
-        <w:rPr>
-          <w:rFonts w:ascii="Times New Roman" w:hAnsi="Times New Roman" w:cs="Times New Roman"/>
-          <w:sz w:val="24"/>
-          <w:szCs w:val="24"/>
-        </w:rPr>
-        <w:t>но производитель для буфера грузовика</w:t>
-      </w:r>
-      <w:r>
-        <w:rPr>
-          <w:rFonts w:ascii="Times New Roman" w:hAnsi="Times New Roman" w:cs="Times New Roman"/>
-          <w:sz w:val="24"/>
-          <w:szCs w:val="24"/>
-        </w:rPr>
-        <w:t xml:space="preserve">, </w:t>
-      </w:r>
-      <w:proofErr w:type="spellStart"/>
-      <w:r>
-        <w:rPr>
-          <w:rFonts w:ascii="Times New Roman" w:hAnsi="Times New Roman" w:cs="Times New Roman"/>
-          <w:sz w:val="24"/>
-          <w:szCs w:val="24"/>
-        </w:rPr>
-        <w:t>Нечепорчук</w:t>
-      </w:r>
-      <w:proofErr w:type="spellEnd"/>
       <w:r>
         <w:rPr>
           <w:rFonts w:ascii="Times New Roman" w:hAnsi="Times New Roman" w:cs="Times New Roman"/>
@@ -4969,14 +4805,12 @@
                 <w:lang w:val="en-US"/>
               </w:rPr>
             </w:pPr>
-            <w:proofErr w:type="spellStart"/>
             <w:r>
               <w:rPr>
                 <w:rFonts w:ascii="Times New Roman" w:hAnsi="Times New Roman" w:cs="Times New Roman"/>
               </w:rPr>
               <w:t>Нечепорчук</w:t>
             </w:r>
-            <w:proofErr w:type="spellEnd"/>
           </w:p>
         </w:tc>
       </w:tr>
@@ -5379,9 +5213,27 @@
           <w:iCs/>
           <w:sz w:val="24"/>
           <w:szCs w:val="24"/>
+        </w:rPr>
+        <w:tab/>
+      </w:r>
+      <w:r>
+        <w:rPr>
+          <w:rFonts w:ascii="Times New Roman" w:hAnsi="Times New Roman" w:cs="Times New Roman"/>
+          <w:iCs/>
+          <w:sz w:val="24"/>
+          <w:szCs w:val="24"/>
+        </w:rPr>
+        <w:t xml:space="preserve">Все потоки использую </w:t>
+      </w:r>
+      <w:r>
+        <w:rPr>
+          <w:rFonts w:ascii="Times New Roman" w:hAnsi="Times New Roman" w:cs="Times New Roman"/>
+          <w:iCs/>
+          <w:sz w:val="24"/>
+          <w:szCs w:val="24"/>
           <w:lang w:val="en-US"/>
         </w:rPr>
-        <w:tab/>
+        <w:t>mutex</w:t>
       </w:r>
       <w:r>
         <w:rPr>
@@ -5390,7 +5242,7 @@
           <w:sz w:val="24"/>
           <w:szCs w:val="24"/>
         </w:rPr>
-        <w:t xml:space="preserve">Все потоки использую </w:t>
+        <w:t xml:space="preserve"> </w:t>
       </w:r>
       <w:r>
         <w:rPr>
@@ -5398,9 +5250,8 @@
           <w:iCs/>
           <w:sz w:val="24"/>
           <w:szCs w:val="24"/>
-          <w:lang w:val="en-US"/>
-        </w:rPr>
-        <w:t>mutex</w:t>
+        </w:rPr>
+        <w:t>объект для синхронизации в действиях с счетчиками буферов</w:t>
       </w:r>
       <w:r>
         <w:rPr>
@@ -5409,18 +5260,65 @@
           <w:sz w:val="24"/>
           <w:szCs w:val="24"/>
         </w:rPr>
+        <w:t xml:space="preserve">, </w:t>
+      </w:r>
+      <w:r>
+        <w:rPr>
+          <w:rFonts w:ascii="Times New Roman" w:hAnsi="Times New Roman" w:cs="Times New Roman"/>
+          <w:iCs/>
+          <w:sz w:val="24"/>
+          <w:szCs w:val="24"/>
+        </w:rPr>
+        <w:t>что снижает скорость выполнения</w:t>
+      </w:r>
+      <w:r>
+        <w:rPr>
+          <w:rFonts w:ascii="Times New Roman" w:hAnsi="Times New Roman" w:cs="Times New Roman"/>
+          <w:iCs/>
+          <w:sz w:val="24"/>
+          <w:szCs w:val="24"/>
+        </w:rPr>
+        <w:t xml:space="preserve">, </w:t>
+      </w:r>
+      <w:r>
+        <w:rPr>
+          <w:rFonts w:ascii="Times New Roman" w:hAnsi="Times New Roman" w:cs="Times New Roman"/>
+          <w:iCs/>
+          <w:sz w:val="24"/>
+          <w:szCs w:val="24"/>
+        </w:rPr>
+        <w:t>однако в данной модели иначе обойтись нельзя</w:t>
+      </w:r>
+      <w:r>
+        <w:rPr>
+          <w:rFonts w:ascii="Times New Roman" w:hAnsi="Times New Roman" w:cs="Times New Roman"/>
+          <w:iCs/>
+          <w:sz w:val="24"/>
+          <w:szCs w:val="24"/>
+        </w:rPr>
+        <w:t>.</w:t>
+      </w:r>
+      <w:r>
+        <w:rPr>
+          <w:rFonts w:ascii="Times New Roman" w:hAnsi="Times New Roman" w:cs="Times New Roman"/>
+          <w:iCs/>
+          <w:sz w:val="24"/>
+          <w:szCs w:val="24"/>
+        </w:rPr>
         <w:t xml:space="preserve"> </w:t>
       </w:r>
-      <w:r>
+    </w:p>
+    <w:p>
+      <w:pPr>
+        <w:spacing w:afterLines="60" w:after="144"/>
+        <w:jc w:val="both"/>
         <w:rPr>
           <w:rFonts w:ascii="Times New Roman" w:hAnsi="Times New Roman" w:cs="Times New Roman"/>
           <w:iCs/>
           <w:sz w:val="24"/>
           <w:szCs w:val="24"/>
         </w:rPr>
-        <w:t xml:space="preserve">объект для синхронизации в действиях </w:t>
-      </w:r>
-      <w:proofErr w:type="gramStart"/>
+      </w:pPr>
       <w:r>
         <w:rPr>
           <w:rFonts w:ascii="Times New Roman" w:hAnsi="Times New Roman" w:cs="Times New Roman"/>
@@ -5428,9 +5326,8 @@
           <w:sz w:val="24"/>
           <w:szCs w:val="24"/>
         </w:rPr>
-        <w:t>с счетчиками</w:t>
-      </w:r>
-      <w:proofErr w:type="gramEnd"/>
+        <w:t xml:space="preserve">Ссылка на учебное пособие - </w:t>
+      </w:r>
       <w:r>
         <w:rPr>
           <w:rFonts w:ascii="Times New Roman" w:hAnsi="Times New Roman" w:cs="Times New Roman"/>
@@ -5438,74 +5335,8 @@
           <w:sz w:val="24"/>
           <w:szCs w:val="24"/>
         </w:rPr>
-        <w:t xml:space="preserve"> буферов</w:t>
-      </w:r>
-      <w:r>
-        <w:rPr>
-          <w:rFonts w:ascii="Times New Roman" w:hAnsi="Times New Roman" w:cs="Times New Roman"/>
-          <w:iCs/>
-          <w:sz w:val="24"/>
-          <w:szCs w:val="24"/>
-        </w:rPr>
-        <w:t xml:space="preserve">, </w:t>
-      </w:r>
-      <w:r>
-        <w:rPr>
-          <w:rFonts w:ascii="Times New Roman" w:hAnsi="Times New Roman" w:cs="Times New Roman"/>
-          <w:iCs/>
-          <w:sz w:val="24"/>
-          <w:szCs w:val="24"/>
-        </w:rPr>
-        <w:t>что снижает скорость выполнения</w:t>
-      </w:r>
-      <w:r>
-        <w:rPr>
-          <w:rFonts w:ascii="Times New Roman" w:hAnsi="Times New Roman" w:cs="Times New Roman"/>
-          <w:iCs/>
-          <w:sz w:val="24"/>
-          <w:szCs w:val="24"/>
-        </w:rPr>
-        <w:t xml:space="preserve">, </w:t>
-      </w:r>
-      <w:r>
-        <w:rPr>
-          <w:rFonts w:ascii="Times New Roman" w:hAnsi="Times New Roman" w:cs="Times New Roman"/>
-          <w:iCs/>
-          <w:sz w:val="24"/>
-          <w:szCs w:val="24"/>
-        </w:rPr>
-        <w:t>однако в данной модели иначе обойтись нельзя</w:t>
-      </w:r>
-      <w:r>
-        <w:rPr>
-          <w:rFonts w:ascii="Times New Roman" w:hAnsi="Times New Roman" w:cs="Times New Roman"/>
-          <w:iCs/>
-          <w:sz w:val="24"/>
-          <w:szCs w:val="24"/>
-        </w:rPr>
-        <w:t>.</w:t>
-      </w:r>
-      <w:r>
-        <w:rPr>
-          <w:rFonts w:ascii="Times New Roman" w:hAnsi="Times New Roman" w:cs="Times New Roman"/>
-          <w:iCs/>
-          <w:sz w:val="24"/>
-          <w:szCs w:val="24"/>
-        </w:rPr>
-        <w:t xml:space="preserve"> </w:t>
-      </w:r>
-    </w:p>
-    <w:p>
-      <w:pPr>
-        <w:spacing w:afterLines="60" w:after="144"/>
-        <w:jc w:val="both"/>
-        <w:rPr>
-          <w:rFonts w:ascii="Times New Roman" w:hAnsi="Times New Roman" w:cs="Times New Roman"/>
-          <w:iCs/>
-          <w:sz w:val="24"/>
-          <w:szCs w:val="24"/>
-        </w:rPr>
-      </w:pPr>
+        <w:t>https://studfile.net/preview/4419687/page:3/</w:t>
+      </w:r>
     </w:p>
     <w:p>
       <w:pPr>
@@ -6414,21 +6245,12 @@
               </w:rPr>
               <w:t xml:space="preserve"> (</w:t>
             </w:r>
-            <w:proofErr w:type="spellStart"/>
             <w:r>
               <w:rPr>
                 <w:rFonts w:ascii="Times New Roman" w:hAnsi="Times New Roman" w:cs="Times New Roman"/>
                 <w:iCs/>
               </w:rPr>
-              <w:t>рандомная</w:t>
-            </w:r>
-            <w:proofErr w:type="spellEnd"/>
-            <w:r>
-              <w:rPr>
-                <w:rFonts w:ascii="Times New Roman" w:hAnsi="Times New Roman" w:cs="Times New Roman"/>
-                <w:iCs/>
-              </w:rPr>
-              <w:t xml:space="preserve"> генерация</w:t>
+              <w:t>рандомная генерация</w:t>
             </w:r>
             <w:r>
               <w:rPr>
@@ -10745,10 +10567,12 @@
     <w:rsid w:val="0083179F"/>
     <w:rsid w:val="008741DE"/>
     <w:rsid w:val="00902688"/>
+    <w:rsid w:val="009B18C6"/>
     <w:rsid w:val="009C15F6"/>
     <w:rsid w:val="00A039AF"/>
     <w:rsid w:val="00B64C6F"/>
     <w:rsid w:val="00B73033"/>
+    <w:rsid w:val="00C96E95"/>
     <w:rsid w:val="00D246C8"/>
     <w:rsid w:val="00F46E31"/>
   </w:rsids>

</xml_diff>

<commit_message>
spelling mistakes are fixed
</commit_message>
<xml_diff>
--- a/ДЗ5 Хан Роман Олегович БПИ207/Пояснительная записка БПИ207 Хан Роман Олегович.docx
+++ b/ДЗ5 Хан Роман Олегович БПИ207/Пояснительная записка БПИ207 Хан Роман Олегович.docx
@@ -510,7 +510,43 @@
           <w:sz w:val="24"/>
           <w:szCs w:val="24"/>
         </w:rPr>
-        <w:t>Темной-темной ночью прапорщики Иванов, Петров и Нечепорчук занимаются хищением военного имущества со склада родной военной части. Будучи умными людьми и отличниками боевой и строевой подготовки, прапорщики ввели разделение труда. Иванов выносит имущество со склада, Петров грузит его в грузовик, а Нечепорчук 9 подсчитывает рыночную стоимость добычи. Требуется составить многопоточное приложение, моделирующее деятельность прапорщиков. При решении использовать парадигму «производитель-потребитель».</w:t>
+        <w:t xml:space="preserve">Темной-темной ночью прапорщики Иванов, Петров и </w:t>
+      </w:r>
+      <w:proofErr w:type="spellStart"/>
+      <w:r>
+        <w:rPr>
+          <w:rFonts w:ascii="Times New Roman" w:hAnsi="Times New Roman" w:cs="Times New Roman"/>
+          <w:sz w:val="24"/>
+          <w:szCs w:val="24"/>
+        </w:rPr>
+        <w:t>Нечепорчук</w:t>
+      </w:r>
+      <w:proofErr w:type="spellEnd"/>
+      <w:r>
+        <w:rPr>
+          <w:rFonts w:ascii="Times New Roman" w:hAnsi="Times New Roman" w:cs="Times New Roman"/>
+          <w:sz w:val="24"/>
+          <w:szCs w:val="24"/>
+        </w:rPr>
+        <w:t xml:space="preserve"> занимаются хищением военного имущества со склада родной военной части. Будучи умными людьми и отличниками боевой и строевой подготовки, прапорщики ввели разделение труда. Иванов выносит имущество со склада, Петров грузит его в грузовик, а </w:t>
+      </w:r>
+      <w:proofErr w:type="spellStart"/>
+      <w:r>
+        <w:rPr>
+          <w:rFonts w:ascii="Times New Roman" w:hAnsi="Times New Roman" w:cs="Times New Roman"/>
+          <w:sz w:val="24"/>
+          <w:szCs w:val="24"/>
+        </w:rPr>
+        <w:t>Нечепорчук</w:t>
+      </w:r>
+      <w:proofErr w:type="spellEnd"/>
+      <w:r>
+        <w:rPr>
+          <w:rFonts w:ascii="Times New Roman" w:hAnsi="Times New Roman" w:cs="Times New Roman"/>
+          <w:sz w:val="24"/>
+          <w:szCs w:val="24"/>
+        </w:rPr>
+        <w:t xml:space="preserve"> 9 подсчитывает рыночную стоимость добычи. Требуется составить многопоточное приложение, моделирующее деятельность прапорщиков. При решении использовать парадигму «производитель-потребитель».</w:t>
       </w:r>
     </w:p>
     <w:p>
@@ -991,6 +1027,7 @@
               </w:rPr>
               <w:t xml:space="preserve">Поток </w:t>
             </w:r>
+            <w:proofErr w:type="spellStart"/>
             <w:r>
               <w:rPr>
                 <w:rFonts w:ascii="Times New Roman" w:hAnsi="Times New Roman" w:cs="Times New Roman"/>
@@ -1007,6 +1044,7 @@
               </w:rPr>
               <w:t>а</w:t>
             </w:r>
+            <w:proofErr w:type="spellEnd"/>
           </w:p>
         </w:tc>
         <w:tc>
@@ -1332,7 +1370,27 @@
           <w:szCs w:val="24"/>
         </w:rPr>
         <w:lastRenderedPageBreak/>
-        <w:t>ОПИСАНИЕ ВЗОИМОДЕЙСТВИЯ С ПРОГРАММОЙ</w:t>
+        <w:t>ОПИСАНИЕ ВЗ</w:t>
+      </w:r>
+      <w:r>
+        <w:rPr>
+          <w:rFonts w:ascii="Times New Roman" w:hAnsi="Times New Roman" w:cs="Times New Roman"/>
+          <w:b/>
+          <w:bCs/>
+          <w:sz w:val="24"/>
+          <w:szCs w:val="24"/>
+        </w:rPr>
+        <w:t>А</w:t>
+      </w:r>
+      <w:r>
+        <w:rPr>
+          <w:rFonts w:ascii="Times New Roman" w:hAnsi="Times New Roman" w:cs="Times New Roman"/>
+          <w:b/>
+          <w:bCs/>
+          <w:sz w:val="24"/>
+          <w:szCs w:val="24"/>
+        </w:rPr>
+        <w:t>ИМОДЕЙСТВИЯ С ПРОГРАММОЙ</w:t>
       </w:r>
     </w:p>
     <w:p>
@@ -1368,7 +1426,43 @@
           <w:sz w:val="24"/>
           <w:szCs w:val="24"/>
         </w:rPr>
-        <w:t>В сущности, у программы должно быть 2 режима работы: генерация склада с рандомным количеством объектов и рандомной ценой и заполнение склада данными из аргументов командной строки</w:t>
+        <w:t xml:space="preserve">В сущности, у программы должно быть 2 режима работы: генерация склада с </w:t>
+      </w:r>
+      <w:proofErr w:type="spellStart"/>
+      <w:r>
+        <w:rPr>
+          <w:rFonts w:ascii="Times New Roman" w:hAnsi="Times New Roman" w:cs="Times New Roman"/>
+          <w:sz w:val="24"/>
+          <w:szCs w:val="24"/>
+        </w:rPr>
+        <w:t>рандомным</w:t>
+      </w:r>
+      <w:proofErr w:type="spellEnd"/>
+      <w:r>
+        <w:rPr>
+          <w:rFonts w:ascii="Times New Roman" w:hAnsi="Times New Roman" w:cs="Times New Roman"/>
+          <w:sz w:val="24"/>
+          <w:szCs w:val="24"/>
+        </w:rPr>
+        <w:t xml:space="preserve"> количеством объектов и </w:t>
+      </w:r>
+      <w:proofErr w:type="spellStart"/>
+      <w:r>
+        <w:rPr>
+          <w:rFonts w:ascii="Times New Roman" w:hAnsi="Times New Roman" w:cs="Times New Roman"/>
+          <w:sz w:val="24"/>
+          <w:szCs w:val="24"/>
+        </w:rPr>
+        <w:t>рандомной</w:t>
+      </w:r>
+      <w:proofErr w:type="spellEnd"/>
+      <w:r>
+        <w:rPr>
+          <w:rFonts w:ascii="Times New Roman" w:hAnsi="Times New Roman" w:cs="Times New Roman"/>
+          <w:sz w:val="24"/>
+          <w:szCs w:val="24"/>
+        </w:rPr>
+        <w:t xml:space="preserve"> ценой и заполнение склада данными из аргументов командной строки</w:t>
       </w:r>
       <w:r>
         <w:rPr>
@@ -1378,13 +1472,23 @@
         </w:rPr>
         <w:t xml:space="preserve">. </w:t>
       </w:r>
-      <w:r>
-        <w:rPr>
-          <w:rFonts w:ascii="Times New Roman" w:hAnsi="Times New Roman" w:cs="Times New Roman"/>
-          <w:sz w:val="24"/>
-          <w:szCs w:val="24"/>
-        </w:rPr>
-        <w:t>Формат команд следующий:</w:t>
+      <w:proofErr w:type="gramStart"/>
+      <w:r>
+        <w:rPr>
+          <w:rFonts w:ascii="Times New Roman" w:hAnsi="Times New Roman" w:cs="Times New Roman"/>
+          <w:sz w:val="24"/>
+          <w:szCs w:val="24"/>
+        </w:rPr>
+        <w:t>Формат команд</w:t>
+      </w:r>
+      <w:proofErr w:type="gramEnd"/>
+      <w:r>
+        <w:rPr>
+          <w:rFonts w:ascii="Times New Roman" w:hAnsi="Times New Roman" w:cs="Times New Roman"/>
+          <w:sz w:val="24"/>
+          <w:szCs w:val="24"/>
+        </w:rPr>
+        <w:t xml:space="preserve"> следующий:</w:t>
       </w:r>
     </w:p>
     <w:p>
@@ -1590,6 +1694,7 @@
         </w:rPr>
         <w:t xml:space="preserve">– цена </w:t>
       </w:r>
+      <w:proofErr w:type="spellStart"/>
       <w:r>
         <w:rPr>
           <w:rFonts w:ascii="Times New Roman" w:hAnsi="Times New Roman" w:cs="Times New Roman"/>
@@ -1599,6 +1704,7 @@
         </w:rPr>
         <w:t>i</w:t>
       </w:r>
+      <w:proofErr w:type="spellEnd"/>
       <w:r>
         <w:rPr>
           <w:rFonts w:ascii="Times New Roman" w:hAnsi="Times New Roman" w:cs="Times New Roman"/>
@@ -1774,7 +1880,25 @@
           <w:sz w:val="24"/>
           <w:szCs w:val="24"/>
         </w:rPr>
-        <w:t>Для рандомной генерации склада:</w:t>
+        <w:t xml:space="preserve">Для </w:t>
+      </w:r>
+      <w:proofErr w:type="spellStart"/>
+      <w:r>
+        <w:rPr>
+          <w:rFonts w:ascii="Times New Roman" w:hAnsi="Times New Roman" w:cs="Times New Roman"/>
+          <w:sz w:val="24"/>
+          <w:szCs w:val="24"/>
+        </w:rPr>
+        <w:t>рандомной</w:t>
+      </w:r>
+      <w:proofErr w:type="spellEnd"/>
+      <w:r>
+        <w:rPr>
+          <w:rFonts w:ascii="Times New Roman" w:hAnsi="Times New Roman" w:cs="Times New Roman"/>
+          <w:sz w:val="24"/>
+          <w:szCs w:val="24"/>
+        </w:rPr>
+        <w:t xml:space="preserve"> генерации склада:</w:t>
       </w:r>
     </w:p>
     <w:p>
@@ -1813,6 +1937,7 @@
         </w:rPr>
         <w:t xml:space="preserve"> </w:t>
       </w:r>
+      <w:proofErr w:type="spellStart"/>
       <w:r>
         <w:rPr>
           <w:rFonts w:ascii="Times New Roman" w:hAnsi="Times New Roman" w:cs="Times New Roman"/>
@@ -1822,6 +1947,7 @@
         </w:rPr>
         <w:t>N</w:t>
       </w:r>
+      <w:proofErr w:type="spellEnd"/>
     </w:p>
     <w:p>
       <w:pPr>
@@ -4344,6 +4470,7 @@
         </w:rPr>
         <w:t xml:space="preserve">, </w:t>
       </w:r>
+      <w:proofErr w:type="spellStart"/>
       <w:r>
         <w:rPr>
           <w:rFonts w:ascii="Times New Roman" w:hAnsi="Times New Roman" w:cs="Times New Roman"/>
@@ -4352,6 +4479,7 @@
         </w:rPr>
         <w:t>Нечепорчук</w:t>
       </w:r>
+      <w:proofErr w:type="spellEnd"/>
       <w:r>
         <w:rPr>
           <w:rFonts w:ascii="Times New Roman" w:hAnsi="Times New Roman" w:cs="Times New Roman"/>
@@ -4390,7 +4518,16 @@
           <w:sz w:val="24"/>
           <w:szCs w:val="24"/>
         </w:rPr>
-        <w:t xml:space="preserve"> Иными словами: Иванов - </w:t>
+        <w:t xml:space="preserve"> Иными словами: Иванов </w:t>
+      </w:r>
+      <w:proofErr w:type="gramStart"/>
+      <w:r>
+        <w:rPr>
+          <w:rFonts w:ascii="Times New Roman" w:hAnsi="Times New Roman" w:cs="Times New Roman"/>
+          <w:sz w:val="24"/>
+          <w:szCs w:val="24"/>
+        </w:rPr>
+        <w:t xml:space="preserve">- </w:t>
       </w:r>
       <w:r>
         <w:rPr>
@@ -4406,7 +4543,16 @@
           <w:sz w:val="24"/>
           <w:szCs w:val="24"/>
         </w:rPr>
-        <w:t>потребитель для буфера склада</w:t>
+        <w:t>потребитель</w:t>
+      </w:r>
+      <w:proofErr w:type="gramEnd"/>
+      <w:r>
+        <w:rPr>
+          <w:rFonts w:ascii="Times New Roman" w:hAnsi="Times New Roman" w:cs="Times New Roman"/>
+          <w:sz w:val="24"/>
+          <w:szCs w:val="24"/>
+        </w:rPr>
+        <w:t xml:space="preserve"> для буфера склада</w:t>
       </w:r>
       <w:r>
         <w:rPr>
@@ -4464,6 +4610,7 @@
         </w:rPr>
         <w:t xml:space="preserve">, </w:t>
       </w:r>
+      <w:proofErr w:type="spellStart"/>
       <w:r>
         <w:rPr>
           <w:rFonts w:ascii="Times New Roman" w:hAnsi="Times New Roman" w:cs="Times New Roman"/>
@@ -4472,6 +4619,7 @@
         </w:rPr>
         <w:t>Нечепорчук</w:t>
       </w:r>
+      <w:proofErr w:type="spellEnd"/>
       <w:r>
         <w:rPr>
           <w:rFonts w:ascii="Times New Roman" w:hAnsi="Times New Roman" w:cs="Times New Roman"/>
@@ -4805,12 +4953,14 @@
                 <w:lang w:val="en-US"/>
               </w:rPr>
             </w:pPr>
+            <w:proofErr w:type="spellStart"/>
             <w:r>
               <w:rPr>
                 <w:rFonts w:ascii="Times New Roman" w:hAnsi="Times New Roman" w:cs="Times New Roman"/>
               </w:rPr>
               <w:t>Нечепорчук</w:t>
             </w:r>
+            <w:proofErr w:type="spellEnd"/>
           </w:p>
         </w:tc>
       </w:tr>
@@ -5251,7 +5401,27 @@
           <w:sz w:val="24"/>
           <w:szCs w:val="24"/>
         </w:rPr>
-        <w:t>объект для синхронизации в действиях с счетчиками буферов</w:t>
+        <w:t xml:space="preserve">объект для синхронизации в действиях </w:t>
+      </w:r>
+      <w:proofErr w:type="gramStart"/>
+      <w:r>
+        <w:rPr>
+          <w:rFonts w:ascii="Times New Roman" w:hAnsi="Times New Roman" w:cs="Times New Roman"/>
+          <w:iCs/>
+          <w:sz w:val="24"/>
+          <w:szCs w:val="24"/>
+        </w:rPr>
+        <w:t>с счетчиками</w:t>
+      </w:r>
+      <w:proofErr w:type="gramEnd"/>
+      <w:r>
+        <w:rPr>
+          <w:rFonts w:ascii="Times New Roman" w:hAnsi="Times New Roman" w:cs="Times New Roman"/>
+          <w:iCs/>
+          <w:sz w:val="24"/>
+          <w:szCs w:val="24"/>
+        </w:rPr>
+        <w:t xml:space="preserve"> буферов</w:t>
       </w:r>
       <w:r>
         <w:rPr>
@@ -6245,12 +6415,21 @@
               </w:rPr>
               <w:t xml:space="preserve"> (</w:t>
             </w:r>
+            <w:proofErr w:type="spellStart"/>
             <w:r>
               <w:rPr>
                 <w:rFonts w:ascii="Times New Roman" w:hAnsi="Times New Roman" w:cs="Times New Roman"/>
                 <w:iCs/>
               </w:rPr>
-              <w:t>рандомная генерация</w:t>
+              <w:t>рандомная</w:t>
+            </w:r>
+            <w:proofErr w:type="spellEnd"/>
+            <w:r>
+              <w:rPr>
+                <w:rFonts w:ascii="Times New Roman" w:hAnsi="Times New Roman" w:cs="Times New Roman"/>
+                <w:iCs/>
+              </w:rPr>
+              <w:t xml:space="preserve"> генерация</w:t>
             </w:r>
             <w:r>
               <w:rPr>
@@ -10556,6 +10735,7 @@
     <w:rsid w:val="00216293"/>
     <w:rsid w:val="00272060"/>
     <w:rsid w:val="00291F0B"/>
+    <w:rsid w:val="003570F4"/>
     <w:rsid w:val="003B3312"/>
     <w:rsid w:val="0045274A"/>
     <w:rsid w:val="00465715"/>

</xml_diff>

<commit_message>
HW5 tests are deleted
</commit_message>
<xml_diff>
--- a/ДЗ5 Хан Роман Олегович БПИ207/Пояснительная записка БПИ207 Хан Роман Олегович.docx
+++ b/ДЗ5 Хан Роман Олегович БПИ207/Пояснительная записка БПИ207 Хан Роман Олегович.docx
@@ -1107,39 +1107,7 @@
           <w:sz w:val="24"/>
           <w:szCs w:val="24"/>
         </w:rPr>
-        <w:t>Также нужно: разработать тестовые входные данные и провести тестирование и отладку программы на этих данных (п</w:t>
-      </w:r>
-      <w:r>
-        <w:rPr>
-          <w:rFonts w:ascii="Times New Roman" w:hAnsi="Times New Roman" w:cs="Times New Roman"/>
-          <w:sz w:val="24"/>
-          <w:szCs w:val="24"/>
-        </w:rPr>
-        <w:t>ри необходимости, программа должна правильно обрабатывать переполнение по данным</w:t>
-      </w:r>
-      <w:r>
-        <w:rPr>
-          <w:rFonts w:ascii="Times New Roman" w:hAnsi="Times New Roman" w:cs="Times New Roman"/>
-          <w:sz w:val="24"/>
-          <w:szCs w:val="24"/>
-        </w:rPr>
-        <w:t>);</w:t>
-      </w:r>
-      <w:r>
-        <w:rPr>
-          <w:rFonts w:ascii="Times New Roman" w:hAnsi="Times New Roman" w:cs="Times New Roman"/>
-          <w:sz w:val="24"/>
-          <w:szCs w:val="24"/>
-        </w:rPr>
-        <w:t xml:space="preserve"> </w:t>
-      </w:r>
-      <w:r>
-        <w:rPr>
-          <w:rFonts w:ascii="Times New Roman" w:hAnsi="Times New Roman" w:cs="Times New Roman"/>
-          <w:sz w:val="24"/>
-          <w:szCs w:val="24"/>
-        </w:rPr>
-        <w:t>о</w:t>
+        <w:t>Также нужно: о</w:t>
       </w:r>
       <w:r>
         <w:rPr>
@@ -1155,7 +1123,7 @@
           <w:sz w:val="24"/>
           <w:szCs w:val="24"/>
         </w:rPr>
-        <w:t>подробно описать используемую модель вычислений</w:t>
+        <w:t>подробно используемую модель вычислений</w:t>
       </w:r>
       <w:r>
         <w:rPr>
@@ -1205,6 +1173,32 @@
         </w:rPr>
         <w:t>, общий размер исходных текстов, полученный размер исполняемого кода (если он формируется), время выполнения программы для различных тестовых наборов данных.</w:t>
       </w:r>
+    </w:p>
+    <w:p>
+      <w:pPr>
+        <w:spacing w:afterLines="60" w:after="144"/>
+        <w:jc w:val="both"/>
+        <w:rPr>
+          <w:rFonts w:ascii="Times New Roman" w:hAnsi="Times New Roman" w:cs="Times New Roman"/>
+          <w:b/>
+          <w:bCs/>
+          <w:sz w:val="24"/>
+          <w:szCs w:val="24"/>
+        </w:rPr>
+      </w:pPr>
+    </w:p>
+    <w:p>
+      <w:pPr>
+        <w:spacing w:afterLines="60" w:after="144"/>
+        <w:jc w:val="both"/>
+        <w:rPr>
+          <w:rFonts w:ascii="Times New Roman" w:hAnsi="Times New Roman" w:cs="Times New Roman"/>
+          <w:b/>
+          <w:bCs/>
+          <w:sz w:val="24"/>
+          <w:szCs w:val="24"/>
+        </w:rPr>
+      </w:pPr>
     </w:p>
     <w:p>
       <w:pPr>
@@ -6194,655 +6188,6 @@
     </w:p>
     <w:p>
       <w:pPr>
-        <w:pStyle w:val="a7"/>
-        <w:numPr>
-          <w:ilvl w:val="0"/>
-          <w:numId w:val="18"/>
-        </w:numPr>
-        <w:spacing w:afterLines="60" w:after="144"/>
-        <w:jc w:val="both"/>
-        <w:rPr>
-          <w:rFonts w:ascii="Times New Roman" w:hAnsi="Times New Roman" w:cs="Times New Roman"/>
-          <w:iCs/>
-          <w:sz w:val="24"/>
-          <w:szCs w:val="24"/>
-        </w:rPr>
-      </w:pPr>
-      <w:r>
-        <w:rPr>
-          <w:rFonts w:ascii="Times New Roman" w:hAnsi="Times New Roman" w:cs="Times New Roman"/>
-          <w:iCs/>
-          <w:sz w:val="24"/>
-          <w:szCs w:val="24"/>
-        </w:rPr>
-        <w:t>Время выполнения программы для различных тестовых прогонов:</w:t>
-      </w:r>
-    </w:p>
-    <w:tbl>
-      <w:tblPr>
-        <w:tblStyle w:val="ab"/>
-        <w:tblW w:w="0" w:type="auto"/>
-        <w:jc w:val="center"/>
-        <w:tblBorders>
-          <w:top w:val="single" w:sz="12" w:space="0" w:color="auto"/>
-          <w:left w:val="single" w:sz="12" w:space="0" w:color="auto"/>
-          <w:bottom w:val="single" w:sz="12" w:space="0" w:color="auto"/>
-          <w:right w:val="single" w:sz="12" w:space="0" w:color="auto"/>
-        </w:tblBorders>
-        <w:tblLook w:val="04A0" w:firstRow="1" w:lastRow="0" w:firstColumn="1" w:lastColumn="0" w:noHBand="0" w:noVBand="1"/>
-      </w:tblPr>
-      <w:tblGrid>
-        <w:gridCol w:w="3471"/>
-        <w:gridCol w:w="3471"/>
-      </w:tblGrid>
-      <w:tr>
-        <w:trPr>
-          <w:trHeight w:val="373"/>
-          <w:jc w:val="center"/>
-        </w:trPr>
-        <w:tc>
-          <w:tcPr>
-            <w:tcW w:w="3471" w:type="dxa"/>
-            <w:tcBorders>
-              <w:top w:val="thinThickSmallGap" w:sz="12" w:space="0" w:color="auto"/>
-              <w:left w:val="thinThickSmallGap" w:sz="12" w:space="0" w:color="auto"/>
-              <w:bottom w:val="thickThinSmallGap" w:sz="12" w:space="0" w:color="auto"/>
-            </w:tcBorders>
-          </w:tcPr>
-          <w:p>
-            <w:pPr>
-              <w:spacing w:afterLines="60" w:after="144"/>
-              <w:jc w:val="both"/>
-              <w:rPr>
-                <w:rFonts w:ascii="Times New Roman" w:hAnsi="Times New Roman" w:cs="Times New Roman"/>
-                <w:iCs/>
-                <w:sz w:val="24"/>
-                <w:szCs w:val="24"/>
-              </w:rPr>
-            </w:pPr>
-            <w:r>
-              <w:rPr>
-                <w:rFonts w:ascii="Times New Roman" w:hAnsi="Times New Roman" w:cs="Times New Roman"/>
-                <w:iCs/>
-                <w:sz w:val="24"/>
-                <w:szCs w:val="24"/>
-              </w:rPr>
-              <w:t>Номер теста</w:t>
-            </w:r>
-          </w:p>
-        </w:tc>
-        <w:tc>
-          <w:tcPr>
-            <w:tcW w:w="3471" w:type="dxa"/>
-            <w:tcBorders>
-              <w:top w:val="thinThickSmallGap" w:sz="12" w:space="0" w:color="auto"/>
-              <w:bottom w:val="thickThinSmallGap" w:sz="12" w:space="0" w:color="auto"/>
-              <w:right w:val="thickThinSmallGap" w:sz="12" w:space="0" w:color="auto"/>
-            </w:tcBorders>
-          </w:tcPr>
-          <w:p>
-            <w:pPr>
-              <w:spacing w:afterLines="60" w:after="144"/>
-              <w:jc w:val="both"/>
-              <w:rPr>
-                <w:rFonts w:ascii="Times New Roman" w:hAnsi="Times New Roman" w:cs="Times New Roman"/>
-                <w:iCs/>
-                <w:sz w:val="24"/>
-                <w:szCs w:val="24"/>
-              </w:rPr>
-            </w:pPr>
-            <w:r>
-              <w:rPr>
-                <w:rFonts w:ascii="Times New Roman" w:hAnsi="Times New Roman" w:cs="Times New Roman"/>
-                <w:iCs/>
-                <w:sz w:val="24"/>
-                <w:szCs w:val="24"/>
-              </w:rPr>
-              <w:t>Время выполнения в секундах</w:t>
-            </w:r>
-          </w:p>
-        </w:tc>
-      </w:tr>
-      <w:tr>
-        <w:trPr>
-          <w:trHeight w:val="373"/>
-          <w:jc w:val="center"/>
-        </w:trPr>
-        <w:tc>
-          <w:tcPr>
-            <w:tcW w:w="3471" w:type="dxa"/>
-            <w:tcBorders>
-              <w:top w:val="thickThinSmallGap" w:sz="12" w:space="0" w:color="auto"/>
-              <w:bottom w:val="nil"/>
-            </w:tcBorders>
-          </w:tcPr>
-          <w:p>
-            <w:pPr>
-              <w:jc w:val="both"/>
-              <w:rPr>
-                <w:rFonts w:ascii="Times New Roman" w:hAnsi="Times New Roman" w:cs="Times New Roman"/>
-                <w:iCs/>
-              </w:rPr>
-            </w:pPr>
-            <w:r>
-              <w:rPr>
-                <w:rFonts w:ascii="Times New Roman" w:hAnsi="Times New Roman" w:cs="Times New Roman"/>
-                <w:iCs/>
-              </w:rPr>
-              <w:t>Тест1</w:t>
-            </w:r>
-            <w:r>
-              <w:rPr>
-                <w:rFonts w:ascii="Times New Roman" w:hAnsi="Times New Roman" w:cs="Times New Roman"/>
-                <w:iCs/>
-              </w:rPr>
-              <w:t xml:space="preserve"> (</w:t>
-            </w:r>
-            <w:r>
-              <w:rPr>
-                <w:rFonts w:ascii="Times New Roman" w:hAnsi="Times New Roman" w:cs="Times New Roman"/>
-                <w:iCs/>
-              </w:rPr>
-              <w:t>ручной ввод</w:t>
-            </w:r>
-            <w:r>
-              <w:rPr>
-                <w:rFonts w:ascii="Times New Roman" w:hAnsi="Times New Roman" w:cs="Times New Roman"/>
-                <w:iCs/>
-              </w:rPr>
-              <w:t>)</w:t>
-            </w:r>
-          </w:p>
-        </w:tc>
-        <w:tc>
-          <w:tcPr>
-            <w:tcW w:w="3471" w:type="dxa"/>
-            <w:tcBorders>
-              <w:top w:val="thickThinSmallGap" w:sz="12" w:space="0" w:color="auto"/>
-              <w:bottom w:val="nil"/>
-            </w:tcBorders>
-          </w:tcPr>
-          <w:p>
-            <w:pPr>
-              <w:jc w:val="both"/>
-              <w:rPr>
-                <w:rFonts w:ascii="Times New Roman" w:hAnsi="Times New Roman" w:cs="Times New Roman"/>
-                <w:iCs/>
-              </w:rPr>
-            </w:pPr>
-            <w:r>
-              <w:rPr>
-                <w:rFonts w:ascii="Times New Roman" w:hAnsi="Times New Roman" w:cs="Times New Roman"/>
-                <w:iCs/>
-              </w:rPr>
-              <w:t>0.011903</w:t>
-            </w:r>
-          </w:p>
-        </w:tc>
-      </w:tr>
-      <w:tr>
-        <w:trPr>
-          <w:trHeight w:val="362"/>
-          <w:jc w:val="center"/>
-        </w:trPr>
-        <w:tc>
-          <w:tcPr>
-            <w:tcW w:w="3471" w:type="dxa"/>
-            <w:tcBorders>
-              <w:top w:val="nil"/>
-              <w:bottom w:val="nil"/>
-            </w:tcBorders>
-          </w:tcPr>
-          <w:p>
-            <w:pPr>
-              <w:jc w:val="both"/>
-              <w:rPr>
-                <w:rFonts w:ascii="Times New Roman" w:hAnsi="Times New Roman" w:cs="Times New Roman"/>
-                <w:iCs/>
-              </w:rPr>
-            </w:pPr>
-            <w:r>
-              <w:rPr>
-                <w:rFonts w:ascii="Times New Roman" w:hAnsi="Times New Roman" w:cs="Times New Roman"/>
-                <w:iCs/>
-              </w:rPr>
-              <w:t>Тест2</w:t>
-            </w:r>
-            <w:r>
-              <w:rPr>
-                <w:rFonts w:ascii="Times New Roman" w:hAnsi="Times New Roman" w:cs="Times New Roman"/>
-                <w:iCs/>
-              </w:rPr>
-              <w:t xml:space="preserve"> (</w:t>
-            </w:r>
-            <w:proofErr w:type="spellStart"/>
-            <w:r>
-              <w:rPr>
-                <w:rFonts w:ascii="Times New Roman" w:hAnsi="Times New Roman" w:cs="Times New Roman"/>
-                <w:iCs/>
-              </w:rPr>
-              <w:t>рандомная</w:t>
-            </w:r>
-            <w:proofErr w:type="spellEnd"/>
-            <w:r>
-              <w:rPr>
-                <w:rFonts w:ascii="Times New Roman" w:hAnsi="Times New Roman" w:cs="Times New Roman"/>
-                <w:iCs/>
-              </w:rPr>
-              <w:t xml:space="preserve"> генерация</w:t>
-            </w:r>
-            <w:r>
-              <w:rPr>
-                <w:rFonts w:ascii="Times New Roman" w:hAnsi="Times New Roman" w:cs="Times New Roman"/>
-                <w:iCs/>
-              </w:rPr>
-              <w:t>)</w:t>
-            </w:r>
-          </w:p>
-        </w:tc>
-        <w:tc>
-          <w:tcPr>
-            <w:tcW w:w="3471" w:type="dxa"/>
-            <w:tcBorders>
-              <w:top w:val="nil"/>
-              <w:bottom w:val="nil"/>
-            </w:tcBorders>
-          </w:tcPr>
-          <w:p>
-            <w:pPr>
-              <w:jc w:val="both"/>
-              <w:rPr>
-                <w:rFonts w:ascii="Times New Roman" w:hAnsi="Times New Roman" w:cs="Times New Roman"/>
-                <w:iCs/>
-                <w:lang w:val="en-US"/>
-              </w:rPr>
-            </w:pPr>
-            <w:r>
-              <w:rPr>
-                <w:rFonts w:ascii="Times New Roman" w:hAnsi="Times New Roman" w:cs="Times New Roman"/>
-                <w:iCs/>
-              </w:rPr>
-              <w:t>0.031368</w:t>
-            </w:r>
-          </w:p>
-        </w:tc>
-      </w:tr>
-      <w:tr>
-        <w:trPr>
-          <w:trHeight w:val="373"/>
-          <w:jc w:val="center"/>
-        </w:trPr>
-        <w:tc>
-          <w:tcPr>
-            <w:tcW w:w="3471" w:type="dxa"/>
-            <w:tcBorders>
-              <w:top w:val="nil"/>
-              <w:bottom w:val="nil"/>
-            </w:tcBorders>
-          </w:tcPr>
-          <w:p>
-            <w:pPr>
-              <w:jc w:val="both"/>
-              <w:rPr>
-                <w:rFonts w:ascii="Times New Roman" w:hAnsi="Times New Roman" w:cs="Times New Roman"/>
-                <w:iCs/>
-                <w:lang w:val="en-US"/>
-              </w:rPr>
-            </w:pPr>
-            <w:r>
-              <w:rPr>
-                <w:rFonts w:ascii="Times New Roman" w:hAnsi="Times New Roman" w:cs="Times New Roman"/>
-                <w:iCs/>
-              </w:rPr>
-              <w:t>Тест</w:t>
-            </w:r>
-            <w:r>
-              <w:rPr>
-                <w:rFonts w:ascii="Times New Roman" w:hAnsi="Times New Roman" w:cs="Times New Roman"/>
-                <w:iCs/>
-              </w:rPr>
-              <w:t>3 (</w:t>
-            </w:r>
-            <w:r>
-              <w:rPr>
-                <w:rFonts w:ascii="Times New Roman" w:hAnsi="Times New Roman" w:cs="Times New Roman"/>
-                <w:iCs/>
-              </w:rPr>
-              <w:t>пустой ввод</w:t>
-            </w:r>
-            <w:r>
-              <w:rPr>
-                <w:rFonts w:ascii="Times New Roman" w:hAnsi="Times New Roman" w:cs="Times New Roman"/>
-                <w:iCs/>
-              </w:rPr>
-              <w:t>)</w:t>
-            </w:r>
-          </w:p>
-        </w:tc>
-        <w:tc>
-          <w:tcPr>
-            <w:tcW w:w="3471" w:type="dxa"/>
-            <w:tcBorders>
-              <w:top w:val="nil"/>
-              <w:bottom w:val="nil"/>
-            </w:tcBorders>
-          </w:tcPr>
-          <w:p>
-            <w:pPr>
-              <w:jc w:val="both"/>
-              <w:rPr>
-                <w:rFonts w:ascii="Times New Roman" w:hAnsi="Times New Roman" w:cs="Times New Roman"/>
-                <w:iCs/>
-                <w:lang w:val="en-US"/>
-              </w:rPr>
-            </w:pPr>
-            <w:r>
-              <w:rPr>
-                <w:rFonts w:ascii="Times New Roman" w:hAnsi="Times New Roman" w:cs="Times New Roman"/>
-                <w:iCs/>
-              </w:rPr>
-              <w:t>0.000055</w:t>
-            </w:r>
-          </w:p>
-        </w:tc>
-      </w:tr>
-      <w:tr>
-        <w:trPr>
-          <w:trHeight w:val="373"/>
-          <w:jc w:val="center"/>
-        </w:trPr>
-        <w:tc>
-          <w:tcPr>
-            <w:tcW w:w="3471" w:type="dxa"/>
-            <w:tcBorders>
-              <w:top w:val="nil"/>
-              <w:bottom w:val="nil"/>
-            </w:tcBorders>
-          </w:tcPr>
-          <w:p>
-            <w:pPr>
-              <w:jc w:val="both"/>
-              <w:rPr>
-                <w:rFonts w:ascii="Times New Roman" w:hAnsi="Times New Roman" w:cs="Times New Roman"/>
-                <w:iCs/>
-              </w:rPr>
-            </w:pPr>
-            <w:r>
-              <w:rPr>
-                <w:rFonts w:ascii="Times New Roman" w:hAnsi="Times New Roman" w:cs="Times New Roman"/>
-                <w:iCs/>
-              </w:rPr>
-              <w:t>Тест4</w:t>
-            </w:r>
-            <w:r>
-              <w:rPr>
-                <w:rFonts w:ascii="Times New Roman" w:hAnsi="Times New Roman" w:cs="Times New Roman"/>
-                <w:iCs/>
-              </w:rPr>
-              <w:t xml:space="preserve"> </w:t>
-            </w:r>
-            <w:r>
-              <w:rPr>
-                <w:rFonts w:ascii="Times New Roman" w:hAnsi="Times New Roman" w:cs="Times New Roman"/>
-                <w:iCs/>
-              </w:rPr>
-              <w:t>(</w:t>
-            </w:r>
-            <w:r>
-              <w:rPr>
-                <w:rFonts w:ascii="Times New Roman" w:hAnsi="Times New Roman" w:cs="Times New Roman"/>
-                <w:iCs/>
-              </w:rPr>
-              <w:t>неверный флаг</w:t>
-            </w:r>
-            <w:r>
-              <w:rPr>
-                <w:rFonts w:ascii="Times New Roman" w:hAnsi="Times New Roman" w:cs="Times New Roman"/>
-                <w:iCs/>
-              </w:rPr>
-              <w:t>)</w:t>
-            </w:r>
-          </w:p>
-        </w:tc>
-        <w:tc>
-          <w:tcPr>
-            <w:tcW w:w="3471" w:type="dxa"/>
-            <w:tcBorders>
-              <w:top w:val="nil"/>
-              <w:bottom w:val="nil"/>
-            </w:tcBorders>
-          </w:tcPr>
-          <w:p>
-            <w:pPr>
-              <w:jc w:val="both"/>
-              <w:rPr>
-                <w:rFonts w:ascii="Times New Roman" w:hAnsi="Times New Roman" w:cs="Times New Roman"/>
-                <w:iCs/>
-                <w:lang w:val="en-US"/>
-              </w:rPr>
-            </w:pPr>
-            <w:r>
-              <w:rPr>
-                <w:rFonts w:ascii="Times New Roman" w:hAnsi="Times New Roman" w:cs="Times New Roman"/>
-                <w:iCs/>
-              </w:rPr>
-              <w:t>0.000085</w:t>
-            </w:r>
-          </w:p>
-        </w:tc>
-      </w:tr>
-      <w:tr>
-        <w:trPr>
-          <w:trHeight w:val="373"/>
-          <w:jc w:val="center"/>
-        </w:trPr>
-        <w:tc>
-          <w:tcPr>
-            <w:tcW w:w="3471" w:type="dxa"/>
-            <w:tcBorders>
-              <w:top w:val="nil"/>
-              <w:bottom w:val="nil"/>
-            </w:tcBorders>
-          </w:tcPr>
-          <w:p>
-            <w:pPr>
-              <w:jc w:val="both"/>
-              <w:rPr>
-                <w:rFonts w:ascii="Times New Roman" w:hAnsi="Times New Roman" w:cs="Times New Roman"/>
-                <w:iCs/>
-              </w:rPr>
-            </w:pPr>
-            <w:r>
-              <w:rPr>
-                <w:rFonts w:ascii="Times New Roman" w:hAnsi="Times New Roman" w:cs="Times New Roman"/>
-                <w:iCs/>
-              </w:rPr>
-              <w:t>Тест5</w:t>
-            </w:r>
-            <w:r>
-              <w:rPr>
-                <w:rFonts w:ascii="Times New Roman" w:hAnsi="Times New Roman" w:cs="Times New Roman"/>
-                <w:iCs/>
-              </w:rPr>
-              <w:t xml:space="preserve"> (некорректные аргументы)</w:t>
-            </w:r>
-          </w:p>
-        </w:tc>
-        <w:tc>
-          <w:tcPr>
-            <w:tcW w:w="3471" w:type="dxa"/>
-            <w:tcBorders>
-              <w:top w:val="nil"/>
-              <w:bottom w:val="nil"/>
-            </w:tcBorders>
-          </w:tcPr>
-          <w:p>
-            <w:pPr>
-              <w:jc w:val="both"/>
-              <w:rPr>
-                <w:rFonts w:ascii="Times New Roman" w:hAnsi="Times New Roman" w:cs="Times New Roman"/>
-                <w:iCs/>
-                <w:lang w:val="en-US"/>
-              </w:rPr>
-            </w:pPr>
-            <w:r>
-              <w:rPr>
-                <w:rFonts w:ascii="Times New Roman" w:hAnsi="Times New Roman" w:cs="Times New Roman"/>
-                <w:iCs/>
-              </w:rPr>
-              <w:t>0.000081</w:t>
-            </w:r>
-          </w:p>
-        </w:tc>
-      </w:tr>
-      <w:tr>
-        <w:trPr>
-          <w:trHeight w:val="373"/>
-          <w:jc w:val="center"/>
-        </w:trPr>
-        <w:tc>
-          <w:tcPr>
-            <w:tcW w:w="3471" w:type="dxa"/>
-            <w:tcBorders>
-              <w:top w:val="nil"/>
-              <w:bottom w:val="nil"/>
-            </w:tcBorders>
-          </w:tcPr>
-          <w:p>
-            <w:pPr>
-              <w:jc w:val="both"/>
-              <w:rPr>
-                <w:rFonts w:ascii="Times New Roman" w:hAnsi="Times New Roman" w:cs="Times New Roman"/>
-                <w:iCs/>
-              </w:rPr>
-            </w:pPr>
-            <w:r>
-              <w:rPr>
-                <w:rFonts w:ascii="Times New Roman" w:hAnsi="Times New Roman" w:cs="Times New Roman"/>
-                <w:iCs/>
-              </w:rPr>
-              <w:t>Тест6 (больше 10000)</w:t>
-            </w:r>
-          </w:p>
-        </w:tc>
-        <w:tc>
-          <w:tcPr>
-            <w:tcW w:w="3471" w:type="dxa"/>
-            <w:tcBorders>
-              <w:top w:val="nil"/>
-              <w:bottom w:val="nil"/>
-            </w:tcBorders>
-          </w:tcPr>
-          <w:p>
-            <w:pPr>
-              <w:jc w:val="both"/>
-              <w:rPr>
-                <w:rFonts w:ascii="Times New Roman" w:hAnsi="Times New Roman" w:cs="Times New Roman"/>
-                <w:iCs/>
-              </w:rPr>
-            </w:pPr>
-            <w:r>
-              <w:rPr>
-                <w:rFonts w:ascii="Times New Roman" w:hAnsi="Times New Roman" w:cs="Times New Roman"/>
-                <w:iCs/>
-              </w:rPr>
-              <w:t>0.0000</w:t>
-            </w:r>
-            <w:r>
-              <w:rPr>
-                <w:rFonts w:ascii="Times New Roman" w:hAnsi="Times New Roman" w:cs="Times New Roman"/>
-                <w:iCs/>
-              </w:rPr>
-              <w:t>79</w:t>
-            </w:r>
-          </w:p>
-        </w:tc>
-      </w:tr>
-      <w:tr>
-        <w:trPr>
-          <w:trHeight w:val="373"/>
-          <w:jc w:val="center"/>
-        </w:trPr>
-        <w:tc>
-          <w:tcPr>
-            <w:tcW w:w="3471" w:type="dxa"/>
-            <w:tcBorders>
-              <w:top w:val="nil"/>
-              <w:bottom w:val="single" w:sz="12" w:space="0" w:color="auto"/>
-            </w:tcBorders>
-          </w:tcPr>
-          <w:p>
-            <w:pPr>
-              <w:jc w:val="both"/>
-              <w:rPr>
-                <w:rFonts w:ascii="Times New Roman" w:hAnsi="Times New Roman" w:cs="Times New Roman"/>
-                <w:iCs/>
-              </w:rPr>
-            </w:pPr>
-            <w:r>
-              <w:rPr>
-                <w:rFonts w:ascii="Times New Roman" w:hAnsi="Times New Roman" w:cs="Times New Roman"/>
-                <w:iCs/>
-              </w:rPr>
-              <w:t>Тест</w:t>
-            </w:r>
-            <w:r>
-              <w:rPr>
-                <w:rFonts w:ascii="Times New Roman" w:hAnsi="Times New Roman" w:cs="Times New Roman"/>
-                <w:iCs/>
-              </w:rPr>
-              <w:t>7</w:t>
-            </w:r>
-            <w:r>
-              <w:rPr>
-                <w:rFonts w:ascii="Times New Roman" w:hAnsi="Times New Roman" w:cs="Times New Roman"/>
-                <w:iCs/>
-              </w:rPr>
-              <w:t xml:space="preserve"> (10000 элементов)</w:t>
-            </w:r>
-          </w:p>
-        </w:tc>
-        <w:tc>
-          <w:tcPr>
-            <w:tcW w:w="3471" w:type="dxa"/>
-            <w:tcBorders>
-              <w:top w:val="nil"/>
-              <w:bottom w:val="single" w:sz="12" w:space="0" w:color="auto"/>
-            </w:tcBorders>
-          </w:tcPr>
-          <w:p>
-            <w:pPr>
-              <w:jc w:val="both"/>
-              <w:rPr>
-                <w:rFonts w:ascii="Times New Roman" w:hAnsi="Times New Roman" w:cs="Times New Roman"/>
-                <w:iCs/>
-              </w:rPr>
-            </w:pPr>
-            <w:r>
-              <w:rPr>
-                <w:rFonts w:ascii="Times New Roman" w:hAnsi="Times New Roman" w:cs="Times New Roman"/>
-                <w:iCs/>
-              </w:rPr>
-              <w:t>13.578694</w:t>
-            </w:r>
-          </w:p>
-        </w:tc>
-      </w:tr>
-    </w:tbl>
-    <w:p>
-      <w:pPr>
-        <w:spacing w:afterLines="60" w:after="144"/>
-        <w:jc w:val="both"/>
-        <w:rPr>
-          <w:rFonts w:ascii="Times New Roman" w:hAnsi="Times New Roman" w:cs="Times New Roman"/>
-          <w:iCs/>
-          <w:sz w:val="24"/>
-          <w:szCs w:val="24"/>
-        </w:rPr>
-      </w:pPr>
-    </w:p>
-    <w:p>
-      <w:pPr>
         <w:spacing w:afterLines="60" w:after="144"/>
         <w:jc w:val="both"/>
         <w:rPr>
@@ -10747,6 +10092,7 @@
     <w:rsid w:val="0083179F"/>
     <w:rsid w:val="008741DE"/>
     <w:rsid w:val="00902688"/>
+    <w:rsid w:val="009220DA"/>
     <w:rsid w:val="009B18C6"/>
     <w:rsid w:val="009C15F6"/>
     <w:rsid w:val="00A039AF"/>

</xml_diff>